<commit_message>
Entry RPN now included, as a MODE menu option. Notes on this in the help folder.
</commit_message>
<xml_diff>
--- a/help/Complex Lock Mode Operation - DM42 version.docx
+++ b/help/Complex Lock Mode Operation - DM42 version.docx
@@ -177,21 +177,7 @@
           <w:b w:val="false"/>
           <w:bCs w:val="false"/>
         </w:rPr>
-        <w:t xml:space="preserve">Complex Lock Mode” is simply an easier way to enter and to work with complex numbers on the WP34S. The WP34S already has superb support for complex numbers, but they are slightly awkward to enter and </w:t>
-      </w:r>
-      <w:r>
-        <w:rPr>
-          <w:b w:val="false"/>
-          <w:bCs w:val="false"/>
-        </w:rPr>
-        <w:t>the need</w:t>
-      </w:r>
-      <w:r>
-        <w:rPr>
-          <w:b w:val="false"/>
-          <w:bCs w:val="false"/>
-        </w:rPr>
-        <w:t xml:space="preserve"> to press CPX before every complex operation is not ideal. Complex lock mode allows you to enter real and imaginary parts in that order, with prompts. You can also choose to enter and display complex numbers in “Length” and “Angle” form with no further effort on your part. Every relevant key on the keyboard is processed as with a CPX prefix automatically.</w:t>
+        <w:t>Complex Lock Mode” is simply an easier way to enter and to work with complex numbers on the WP34S. The WP34S already has superb support for complex numbers, but they are slightly awkward to enter and the need to press CPX before every complex operation is not ideal. Complex lock mode allows you to enter real and imaginary parts in that order, with prompts. You can also choose to enter and display complex numbers in “Length” and “Angle” form with no further effort on your part. Every relevant key on the keyboard is processed as with a CPX prefix automatically.</w:t>
       </w:r>
     </w:p>
     <w:p>
@@ -211,42 +197,7 @@
           <w:b w:val="false"/>
           <w:bCs w:val="false"/>
         </w:rPr>
-        <w:t xml:space="preserve">Complex Lock Mode has limitations: there are no program functions, no statistics functions, </w:t>
-      </w:r>
-      <w:r>
-        <w:rPr>
-          <w:b w:val="false"/>
-          <w:bCs w:val="false"/>
-        </w:rPr>
-        <w:t xml:space="preserve">no matrix functions, and </w:t>
-      </w:r>
-      <w:r>
-        <w:rPr>
-          <w:b w:val="false"/>
-          <w:bCs w:val="false"/>
-        </w:rPr>
-        <w:t xml:space="preserve">no </w:t>
-      </w:r>
-      <w:r>
-        <w:rPr>
-          <w:b w:val="false"/>
-          <w:bCs w:val="false"/>
-        </w:rPr>
-        <w:t xml:space="preserve">integer (base) </w:t>
-      </w:r>
-      <w:r>
-        <w:rPr>
-          <w:b w:val="false"/>
-          <w:bCs w:val="false"/>
-        </w:rPr>
-        <w:t xml:space="preserve">functions. </w:t>
-      </w:r>
-      <w:r>
-        <w:rPr>
-          <w:b w:val="false"/>
-          <w:bCs w:val="false"/>
-        </w:rPr>
-        <w:t xml:space="preserve">(All of these features are still available outside complex lock mode.) If you can live with this and you work with complex numbers, you should find the complex lock mode of the WP34C useful. </w:t>
+        <w:t xml:space="preserve">Complex Lock Mode has limitations: there are no program functions, no statistics functions, no matrix functions, and no integer (base) functions. (All of these features are still available outside complex lock mode.) If you can live with this and you work with complex numbers, you should find the complex lock mode of the WP34C useful. </w:t>
       </w:r>
     </w:p>
     <w:p>
@@ -285,39 +236,7 @@
           <w:sz w:val="22"/>
           <w:szCs w:val="22"/>
         </w:rPr>
-        <w:t>WP34</w:t>
-      </w:r>
-      <w:r>
-        <w:rPr>
-          <w:b/>
-          <w:sz w:val="22"/>
-          <w:szCs w:val="22"/>
-        </w:rPr>
-        <w:t>C</w:t>
-      </w:r>
-      <w:r>
-        <w:rPr>
-          <w:b/>
-          <w:sz w:val="22"/>
-          <w:szCs w:val="22"/>
-        </w:rPr>
-        <w:t xml:space="preserve"> Complex </w:t>
-      </w:r>
-      <w:r>
-        <w:rPr>
-          <w:b/>
-          <w:sz w:val="22"/>
-          <w:szCs w:val="22"/>
-        </w:rPr>
-        <w:t xml:space="preserve">Lock </w:t>
-      </w:r>
-      <w:r>
-        <w:rPr>
-          <w:b/>
-          <w:sz w:val="22"/>
-          <w:szCs w:val="22"/>
-        </w:rPr>
-        <w:t>Mode</w:t>
+        <w:t>WP34C Complex Lock Mode</w:t>
       </w:r>
     </w:p>
     <w:p>
@@ -373,14 +292,7 @@
           <w:sz w:val="24"/>
           <w:szCs w:val="24"/>
         </w:rPr>
-        <w:t xml:space="preserve">x, y, z, t, a, b, c, d, l, i, j, and k refer to the register </w:t>
-      </w:r>
-      <w:r>
-        <w:rPr>
-          <w:sz w:val="24"/>
-          <w:szCs w:val="24"/>
-        </w:rPr>
-        <w:t>contents.</w:t>
+        <w:t>x, y, z, t, a, b, c, d, l, i, j, and k refer to the register contents.</w:t>
       </w:r>
     </w:p>
     <w:p>
@@ -406,56 +318,7 @@
           <w:sz w:val="24"/>
           <w:szCs w:val="24"/>
         </w:rPr>
-        <w:t xml:space="preserve">f + </w:t>
-      </w:r>
-      <w:r>
-        <w:rPr>
-          <w:sz w:val="24"/>
-          <w:szCs w:val="24"/>
-        </w:rPr>
-        <w:t>KEY</w:t>
-      </w:r>
-      <w:r>
-        <w:rPr>
-          <w:sz w:val="24"/>
-          <w:szCs w:val="24"/>
-        </w:rPr>
-        <w:t xml:space="preserve">” </w:t>
-      </w:r>
-      <w:r>
-        <w:rPr>
-          <w:sz w:val="24"/>
-          <w:szCs w:val="24"/>
-        </w:rPr>
-        <w:t xml:space="preserve">means </w:t>
-      </w:r>
-      <w:r>
-        <w:rPr>
-          <w:sz w:val="24"/>
-          <w:szCs w:val="24"/>
-        </w:rPr>
-        <w:t xml:space="preserve">pressing the </w:t>
-      </w:r>
-      <w:r>
-        <w:rPr>
-          <w:sz w:val="24"/>
-          <w:szCs w:val="24"/>
-        </w:rPr>
-        <w:t xml:space="preserve">yellow </w:t>
-      </w:r>
-      <w:r>
-        <w:rPr>
-          <w:sz w:val="24"/>
-          <w:szCs w:val="24"/>
-        </w:rPr>
-        <w:t xml:space="preserve">shift key </w:t>
-      </w:r>
-      <w:r>
-        <w:rPr>
-          <w:sz w:val="24"/>
-          <w:szCs w:val="24"/>
-        </w:rPr>
-        <w:t>followed by KEY.</w:t>
+        <w:t>f  KEY” means pressing the yellow shift key followed by KEY.</w:t>
       </w:r>
     </w:p>
     <w:p>
@@ -481,21 +344,7 @@
           <w:sz w:val="24"/>
           <w:szCs w:val="24"/>
         </w:rPr>
-        <w:t xml:space="preserve">g + KEY” </w:t>
-      </w:r>
-      <w:r>
-        <w:rPr>
-          <w:sz w:val="24"/>
-          <w:szCs w:val="24"/>
-        </w:rPr>
-        <w:t>means</w:t>
-      </w:r>
-      <w:r>
-        <w:rPr>
-          <w:sz w:val="24"/>
-          <w:szCs w:val="24"/>
-        </w:rPr>
-        <w:t xml:space="preserve"> pressing the yellow shift key twice, followed by KEY.</w:t>
+        <w:t>g  KEY” means pressing the yellow shift key twice, followed by KEY.</w:t>
       </w:r>
     </w:p>
     <w:tbl>
@@ -540,14 +389,21 @@
                 <w:sz w:val="24"/>
                 <w:szCs w:val="24"/>
               </w:rPr>
-              <w:t xml:space="preserve">CPXYES – </w:t>
-            </w:r>
-            <w:r>
-              <w:rPr>
-                <w:sz w:val="24"/>
-                <w:szCs w:val="24"/>
-              </w:rPr>
-              <w:t>found in the MODE catalogue, accessed by g + CHS.</w:t>
+              <w:t xml:space="preserve">CPXYES – found in the MODE catalogue, accessed by g </w:t>
+            </w:r>
+            <w:r>
+              <w:rPr>
+                <w:sz w:val="24"/>
+                <w:szCs w:val="24"/>
+              </w:rPr>
+              <w:t>+/-</w:t>
+            </w:r>
+            <w:r>
+              <w:rPr>
+                <w:sz w:val="24"/>
+                <w:szCs w:val="24"/>
+              </w:rPr>
+              <w:t xml:space="preserve"> .</w:t>
             </w:r>
           </w:p>
         </w:tc>
@@ -571,14 +427,7 @@
                 <w:sz w:val="24"/>
                 <w:szCs w:val="24"/>
               </w:rPr>
-              <w:t xml:space="preserve">Executing this </w:t>
-            </w:r>
-            <w:r>
-              <w:rPr>
-                <w:sz w:val="24"/>
-                <w:szCs w:val="24"/>
-              </w:rPr>
-              <w:t>allows the “</w:t>
+              <w:t>Executing this allows the “→</w:t>
             </w:r>
             <w:r>
               <w:rPr>
@@ -586,21 +435,14 @@
                 <w:sz w:val="24"/>
                 <w:szCs w:val="24"/>
               </w:rPr>
-              <w:t></w:t>
-            </w:r>
-            <w:r>
-              <w:rPr>
-                <w:sz w:val="24"/>
-                <w:szCs w:val="24"/>
-              </w:rPr>
-              <w:t xml:space="preserve">CPX” </w:t>
-            </w:r>
-            <w:r>
-              <w:rPr>
-                <w:sz w:val="24"/>
-                <w:szCs w:val="24"/>
-              </w:rPr>
-              <w:t xml:space="preserve">key combination to activate complex lock mode. It has no other affect on the operation of the calculator. </w:t>
+              <w:t xml:space="preserve"> </w:t>
+            </w:r>
+            <w:r>
+              <w:rPr>
+                <w:sz w:val="24"/>
+                <w:szCs w:val="24"/>
+              </w:rPr>
+              <w:t xml:space="preserve">CPX” key combination to activate complex lock mode. It has no other affect on the operation of the calculator. </w:t>
             </w:r>
             <w:r>
               <w:rPr>
@@ -638,14 +480,7 @@
                 <w:sz w:val="24"/>
                 <w:szCs w:val="24"/>
               </w:rPr>
-              <w:t xml:space="preserve">CPXNO – </w:t>
-            </w:r>
-            <w:r>
-              <w:rPr>
-                <w:sz w:val="24"/>
-                <w:szCs w:val="24"/>
-              </w:rPr>
-              <w:t>also in the MODE catalogue.</w:t>
+              <w:t>CPXNO – also in the MODE catalogue.</w:t>
             </w:r>
           </w:p>
         </w:tc>
@@ -669,49 +504,7 @@
                 <w:sz w:val="24"/>
                 <w:szCs w:val="24"/>
               </w:rPr>
-              <w:t xml:space="preserve">Executing this command </w:t>
-            </w:r>
-            <w:r>
-              <w:rPr>
-                <w:sz w:val="24"/>
-                <w:szCs w:val="24"/>
-              </w:rPr>
-              <w:t>prevent</w:t>
-            </w:r>
-            <w:r>
-              <w:rPr>
-                <w:sz w:val="24"/>
-                <w:szCs w:val="24"/>
-              </w:rPr>
-              <w:t>s</w:t>
-            </w:r>
-            <w:r>
-              <w:rPr>
-                <w:sz w:val="24"/>
-                <w:szCs w:val="24"/>
-              </w:rPr>
-              <w:t xml:space="preserve"> the WP34S from entering complex </w:t>
-            </w:r>
-            <w:r>
-              <w:rPr>
-                <w:sz w:val="24"/>
-                <w:szCs w:val="24"/>
-              </w:rPr>
-              <w:t xml:space="preserve">lock </w:t>
-            </w:r>
-            <w:r>
-              <w:rPr>
-                <w:sz w:val="24"/>
-                <w:szCs w:val="24"/>
-              </w:rPr>
-              <w:t xml:space="preserve">mode </w:t>
-            </w:r>
-            <w:r>
-              <w:rPr>
-                <w:sz w:val="24"/>
-                <w:szCs w:val="24"/>
-              </w:rPr>
-              <w:t>when the “</w:t>
+              <w:t>Executing this command prevents the WP34S from entering complex lock mode when the “→</w:t>
             </w:r>
             <w:r>
               <w:rPr>
@@ -719,20 +512,6 @@
                 <w:sz w:val="24"/>
                 <w:szCs w:val="24"/>
               </w:rPr>
-              <w:t></w:t>
-            </w:r>
-            <w:r>
-              <w:rPr>
-                <w:sz w:val="24"/>
-                <w:szCs w:val="24"/>
-              </w:rPr>
-              <w:t>CPX” combination is pressed.</w:t>
-            </w:r>
-            <w:r>
-              <w:rPr>
-                <w:sz w:val="24"/>
-                <w:szCs w:val="24"/>
-              </w:rPr>
               <w:t xml:space="preserve"> </w:t>
             </w:r>
             <w:r>
@@ -740,35 +519,7 @@
                 <w:sz w:val="24"/>
                 <w:szCs w:val="24"/>
               </w:rPr>
-              <w:t>In this state the</w:t>
-            </w:r>
-            <w:r>
-              <w:rPr>
-                <w:sz w:val="24"/>
-                <w:szCs w:val="24"/>
-              </w:rPr>
-              <w:t xml:space="preserve"> WP34</w:t>
-            </w:r>
-            <w:r>
-              <w:rPr>
-                <w:sz w:val="24"/>
-                <w:szCs w:val="24"/>
-              </w:rPr>
-              <w:t>C</w:t>
-            </w:r>
-            <w:r>
-              <w:rPr>
-                <w:sz w:val="24"/>
-                <w:szCs w:val="24"/>
-              </w:rPr>
-              <w:t xml:space="preserve"> will operate in all </w:t>
-            </w:r>
-            <w:r>
-              <w:rPr>
-                <w:sz w:val="24"/>
-                <w:szCs w:val="24"/>
-              </w:rPr>
-              <w:t>respects as a normal WP34S.</w:t>
+              <w:t>CPX” combination is pressed. In this state the WP34C will operate in all respects as a normal WP34S.</w:t>
             </w:r>
           </w:p>
         </w:tc>
@@ -798,21 +549,22 @@
                 <w:sz w:val="24"/>
                 <w:szCs w:val="24"/>
               </w:rPr>
-              <w:t></w:t>
-            </w:r>
-            <w:r>
-              <w:rPr>
-                <w:sz w:val="24"/>
-                <w:szCs w:val="24"/>
-              </w:rPr>
-              <w:t xml:space="preserve">CPX – </w:t>
-            </w:r>
-            <w:r>
-              <w:rPr>
-                <w:sz w:val="24"/>
-                <w:szCs w:val="24"/>
-              </w:rPr>
-              <w:t>this is entered by pressing the fifth and sixth function keys (in nearly every menu), one after the other.</w:t>
+              <w:t>→</w:t>
+            </w:r>
+            <w:r>
+              <w:rPr>
+                <w:rFonts w:eastAsia="Wingdings" w:cs="Wingdings" w:ascii="Wingdings" w:hAnsi="Wingdings"/>
+                <w:sz w:val="24"/>
+                <w:szCs w:val="24"/>
+              </w:rPr>
+              <w:t xml:space="preserve"> </w:t>
+            </w:r>
+            <w:r>
+              <w:rPr>
+                <w:sz w:val="24"/>
+                <w:szCs w:val="24"/>
+              </w:rPr>
+              <w:t>CPX – this is entered by pressing the fifth and sixth function keys (in nearly every menu), one after the other.</w:t>
             </w:r>
           </w:p>
         </w:tc>
@@ -836,21 +588,7 @@
                 <w:sz w:val="24"/>
                 <w:szCs w:val="24"/>
               </w:rPr>
-              <w:t xml:space="preserve">Enter or leave complex </w:t>
-            </w:r>
-            <w:r>
-              <w:rPr>
-                <w:sz w:val="24"/>
-                <w:szCs w:val="24"/>
-              </w:rPr>
-              <w:t xml:space="preserve">lock </w:t>
-            </w:r>
-            <w:r>
-              <w:rPr>
-                <w:sz w:val="24"/>
-                <w:szCs w:val="24"/>
-              </w:rPr>
-              <w:t xml:space="preserve">mode. </w:t>
+              <w:t xml:space="preserve">Enter or leave complex lock mode. </w:t>
             </w:r>
           </w:p>
           <w:p>
@@ -872,49 +610,7 @@
                 <w:sz w:val="24"/>
                 <w:szCs w:val="24"/>
               </w:rPr>
-              <w:t xml:space="preserve">When in complex mode </w:t>
-            </w:r>
-            <w:r>
-              <w:rPr>
-                <w:sz w:val="24"/>
-                <w:szCs w:val="24"/>
-              </w:rPr>
-              <w:t>a small “C_LK” annunciator is displayed.</w:t>
-            </w:r>
-            <w:r>
-              <w:rPr>
-                <w:sz w:val="24"/>
-                <w:szCs w:val="24"/>
-              </w:rPr>
-              <w:t xml:space="preserve"> The “i" or “angle” indicators </w:t>
-            </w:r>
-            <w:r>
-              <w:rPr>
-                <w:sz w:val="24"/>
-                <w:szCs w:val="24"/>
-              </w:rPr>
-              <w:t xml:space="preserve">are </w:t>
-            </w:r>
-            <w:r>
-              <w:rPr>
-                <w:sz w:val="24"/>
-                <w:szCs w:val="24"/>
-              </w:rPr>
-              <w:t xml:space="preserve">continuously present in the </w:t>
-            </w:r>
-            <w:r>
-              <w:rPr>
-                <w:sz w:val="24"/>
-                <w:szCs w:val="24"/>
-              </w:rPr>
-              <w:t xml:space="preserve">dot matrix </w:t>
-            </w:r>
-            <w:r>
-              <w:rPr>
-                <w:sz w:val="24"/>
-                <w:szCs w:val="24"/>
-              </w:rPr>
-              <w:t>display.</w:t>
+              <w:t>When in complex mode a small “C_LK” annunciator is displayed. The “i" or “angle” indicators are continuously present in the dot matrix display.</w:t>
             </w:r>
           </w:p>
           <w:p>
@@ -936,35 +632,7 @@
                 <w:sz w:val="24"/>
                 <w:szCs w:val="24"/>
               </w:rPr>
-              <w:t xml:space="preserve">Entering complex </w:t>
-            </w:r>
-            <w:r>
-              <w:rPr>
-                <w:sz w:val="24"/>
-                <w:szCs w:val="24"/>
-              </w:rPr>
-              <w:t xml:space="preserve">lock </w:t>
-            </w:r>
-            <w:r>
-              <w:rPr>
-                <w:sz w:val="24"/>
-                <w:szCs w:val="24"/>
-              </w:rPr>
-              <w:t xml:space="preserve">mode sets stack size to 8 to mimic a 4-level complex stack. Pre-existing values in X, Y, Z, T, A, B, C and D are retained.  The original stack size is restored on leaving complex </w:t>
-            </w:r>
-            <w:r>
-              <w:rPr>
-                <w:sz w:val="24"/>
-                <w:szCs w:val="24"/>
-              </w:rPr>
-              <w:t xml:space="preserve">lock </w:t>
-            </w:r>
-            <w:r>
-              <w:rPr>
-                <w:sz w:val="24"/>
-                <w:szCs w:val="24"/>
-              </w:rPr>
-              <w:t>mode.</w:t>
+              <w:t>Entering complex lock mode sets stack size to 8 to mimic a 4-level complex stack. Pre-existing values in X, Y, Z, T, A, B, C and D are retained.  The original stack size is restored on leaving complex lock mode.</w:t>
             </w:r>
           </w:p>
           <w:p>
@@ -986,7 +654,7 @@
                 <w:sz w:val="24"/>
                 <w:szCs w:val="24"/>
               </w:rPr>
-              <w:t>A useful menu (the COMPLEX menu in what follows) is displayed. This menu can be returned to by pressing “f + STO”.</w:t>
+              <w:t>A useful menu (the COMPLEX menu in what follows) is displayed. This menu can be returned to by pressing “f STO”.</w:t>
             </w:r>
           </w:p>
           <w:p>
@@ -1087,14 +755,7 @@
                 <w:sz w:val="24"/>
                 <w:szCs w:val="24"/>
               </w:rPr>
-              <w:t xml:space="preserve">Outside of numeric entry: start entry of real part </w:t>
-            </w:r>
-            <w:r>
-              <w:rPr>
-                <w:sz w:val="24"/>
-                <w:szCs w:val="24"/>
-              </w:rPr>
-              <w:t>or “length” of complex number, depending on the entry mode.</w:t>
+              <w:t>Outside of numeric entry: start entry of real part or “length” of complex number, depending on the entry mode.</w:t>
             </w:r>
           </w:p>
         </w:tc>
@@ -1123,49 +784,7 @@
                 <w:sz w:val="24"/>
                 <w:szCs w:val="24"/>
               </w:rPr>
-              <w:t xml:space="preserve">CPX </w:t>
-            </w:r>
-            <w:r>
-              <w:rPr>
-                <w:sz w:val="24"/>
-                <w:szCs w:val="24"/>
-              </w:rPr>
-              <w:t>(</w:t>
-            </w:r>
-            <w:r>
-              <w:rPr>
-                <w:sz w:val="24"/>
-                <w:szCs w:val="24"/>
-              </w:rPr>
-              <w:t>F6</w:t>
-            </w:r>
-            <w:r>
-              <w:rPr>
-                <w:sz w:val="24"/>
-                <w:szCs w:val="24"/>
-              </w:rPr>
-              <w:t xml:space="preserve"> key) </w:t>
-            </w:r>
-            <w:r>
-              <w:rPr>
-                <w:sz w:val="24"/>
-                <w:szCs w:val="24"/>
-              </w:rPr>
-              <w:t xml:space="preserve">(in complex </w:t>
-            </w:r>
-            <w:r>
-              <w:rPr>
-                <w:sz w:val="24"/>
-                <w:szCs w:val="24"/>
-              </w:rPr>
-              <w:t xml:space="preserve">lock </w:t>
-            </w:r>
-            <w:r>
-              <w:rPr>
-                <w:sz w:val="24"/>
-                <w:szCs w:val="24"/>
-              </w:rPr>
-              <w:t>mode; operates normally outside this mode)</w:t>
+              <w:t>CPX (F6 key) (in complex lock mode; operates normally outside this mode)</w:t>
             </w:r>
           </w:p>
         </w:tc>
@@ -1342,21 +961,7 @@
                 <w:sz w:val="24"/>
                 <w:szCs w:val="24"/>
               </w:rPr>
-              <w:t xml:space="preserve">ENTER </w:t>
-            </w:r>
-            <w:r>
-              <w:rPr>
-                <w:sz w:val="24"/>
-                <w:szCs w:val="24"/>
-              </w:rPr>
-              <w:t>key</w:t>
-            </w:r>
-            <w:r>
-              <w:rPr>
-                <w:sz w:val="24"/>
-                <w:szCs w:val="24"/>
-              </w:rPr>
-              <w:t>:</w:t>
+              <w:t>ENTER key:</w:t>
             </w:r>
           </w:p>
         </w:tc>
@@ -1495,21 +1100,7 @@
                 <w:sz w:val="24"/>
                 <w:szCs w:val="24"/>
               </w:rPr>
-              <w:t xml:space="preserve">CHS </w:t>
-            </w:r>
-            <w:r>
-              <w:rPr>
-                <w:sz w:val="24"/>
-                <w:szCs w:val="24"/>
-              </w:rPr>
-              <w:t>key</w:t>
-            </w:r>
-            <w:r>
-              <w:rPr>
-                <w:sz w:val="24"/>
-                <w:szCs w:val="24"/>
-              </w:rPr>
-              <w:t>:</w:t>
+              <w:t>CHS key:</w:t>
             </w:r>
           </w:p>
         </w:tc>
@@ -1559,14 +1150,7 @@
                 <w:sz w:val="24"/>
                 <w:szCs w:val="24"/>
               </w:rPr>
-              <w:t xml:space="preserve">Outside of numeric entry: changes the sign of both x and y registers, </w:t>
-            </w:r>
-            <w:r>
-              <w:rPr>
-                <w:sz w:val="24"/>
-                <w:szCs w:val="24"/>
-              </w:rPr>
-              <w:t>i.e., of the lowest complex number on the stack.</w:t>
+              <w:t>Outside of numeric entry: changes the sign of both x and y registers, i.e., of the lowest complex number on the stack.</w:t>
             </w:r>
           </w:p>
         </w:tc>
@@ -1593,21 +1177,7 @@
                 <w:sz w:val="24"/>
                 <w:szCs w:val="24"/>
               </w:rPr>
-              <w:t xml:space="preserve">EEX </w:t>
-            </w:r>
-            <w:r>
-              <w:rPr>
-                <w:sz w:val="24"/>
-                <w:szCs w:val="24"/>
-              </w:rPr>
-              <w:t>key</w:t>
-            </w:r>
-            <w:r>
-              <w:rPr>
-                <w:sz w:val="24"/>
-                <w:szCs w:val="24"/>
-              </w:rPr>
-              <w:t>:</w:t>
+              <w:t>EEX key:</w:t>
             </w:r>
           </w:p>
         </w:tc>
@@ -1778,79 +1348,7 @@
                 <w:sz w:val="24"/>
                 <w:szCs w:val="24"/>
               </w:rPr>
-              <w:t>Note that whatever the angular mode setting, a</w:t>
-            </w:r>
-            <w:r>
-              <w:rPr>
-                <w:sz w:val="24"/>
-                <w:szCs w:val="24"/>
-              </w:rPr>
-              <w:t xml:space="preserve">ll trigonometric functions work in and supply results in radians, except </w:t>
-            </w:r>
-            <w:r>
-              <w:rPr>
-                <w:sz w:val="24"/>
-                <w:szCs w:val="24"/>
-              </w:rPr>
-              <w:t xml:space="preserve">for </w:t>
-            </w:r>
-            <w:r>
-              <w:rPr>
-                <w:sz w:val="24"/>
-                <w:szCs w:val="24"/>
-              </w:rPr>
-              <w:t>R</w:t>
-            </w:r>
-            <w:r>
-              <w:rPr>
-                <w:rFonts w:eastAsia="Wingdings" w:cs="Wingdings" w:ascii="Wingdings" w:hAnsi="Wingdings"/>
-                <w:sz w:val="24"/>
-                <w:szCs w:val="24"/>
-              </w:rPr>
-              <w:t></w:t>
-            </w:r>
-            <w:r>
-              <w:rPr>
-                <w:sz w:val="24"/>
-                <w:szCs w:val="24"/>
-              </w:rPr>
-              <w:t>P and P</w:t>
-            </w:r>
-            <w:r>
-              <w:rPr>
-                <w:rFonts w:eastAsia="Wingdings" w:cs="Wingdings" w:ascii="Wingdings" w:hAnsi="Wingdings"/>
-                <w:sz w:val="24"/>
-                <w:szCs w:val="24"/>
-              </w:rPr>
-              <w:t></w:t>
-            </w:r>
-            <w:r>
-              <w:rPr>
-                <w:sz w:val="24"/>
-                <w:szCs w:val="24"/>
-              </w:rPr>
-              <w:t xml:space="preserve">R </w:t>
-            </w:r>
-            <w:r>
-              <w:rPr>
-                <w:sz w:val="24"/>
-                <w:szCs w:val="24"/>
-              </w:rPr>
-              <w:t>(</w:t>
-            </w:r>
-            <w:r>
-              <w:rPr>
-                <w:sz w:val="24"/>
-                <w:szCs w:val="24"/>
-              </w:rPr>
-              <w:t xml:space="preserve">described </w:t>
-            </w:r>
-            <w:r>
-              <w:rPr>
-                <w:sz w:val="24"/>
-                <w:szCs w:val="24"/>
-              </w:rPr>
-              <w:t>below).</w:t>
+              <w:t>Note that whatever the angular mode setting, all trigonometric functions work in and supply results in radians, except for R→P and P→R (described below).</w:t>
             </w:r>
           </w:p>
         </w:tc>
@@ -1911,7 +1409,7 @@
                 <w:sz w:val="24"/>
                 <w:szCs w:val="24"/>
               </w:rPr>
-              <w:t></w:t>
+              <w:t>←</w:t>
             </w:r>
             <w:r>
               <w:rPr>
@@ -1947,31 +1445,7 @@
                 <w:sz w:val="24"/>
                 <w:szCs w:val="24"/>
               </w:rPr>
-              <w:t>π (</w:t>
-            </w:r>
-            <w:r>
-              <w:rPr>
-                <w:rFonts w:cs="Calibri" w:cstheme="minorHAnsi"/>
-                <w:sz w:val="24"/>
-                <w:szCs w:val="24"/>
-              </w:rPr>
-              <w:t>f</w:t>
-            </w:r>
-            <w:r>
-              <w:rPr>
-                <w:rFonts w:cs="Calibri" w:cstheme="minorHAnsi"/>
-                <w:sz w:val="24"/>
-                <w:szCs w:val="24"/>
-              </w:rPr>
-              <w:t xml:space="preserve"> + </w:t>
-            </w:r>
-            <w:r>
-              <w:rPr>
-                <w:rFonts w:cs="Calibri" w:cstheme="minorHAnsi"/>
-                <w:sz w:val="24"/>
-                <w:szCs w:val="24"/>
-              </w:rPr>
-              <w:t>R</w:t>
+              <w:t>π (f + R</w:t>
             </w:r>
             <w:r>
               <w:rPr>
@@ -2036,10 +1510,9 @@
             <w:r>
               <w:rPr>
                 <w:rFonts w:cs="Calibri" w:cstheme="minorHAnsi"/>
-                <w:position w:val="6"/>
-                <w:sz w:val="19"/>
-                <w:sz w:val="32"/>
-                <w:szCs w:val="32"/>
+                <w:position w:val="5"/>
+                <w:sz w:val="24"/>
+                <w:szCs w:val="24"/>
               </w:rPr>
               <w:t>f</w:t>
             </w:r>
@@ -2049,15 +1522,7 @@
                 <w:sz w:val="24"/>
                 <w:szCs w:val="24"/>
               </w:rPr>
-              <w:t xml:space="preserve">π (f + </w:t>
-            </w:r>
-            <w:r>
-              <w:rPr>
-                <w:rFonts w:cs="Calibri" w:cstheme="minorHAnsi"/>
-                <w:sz w:val="24"/>
-                <w:szCs w:val="24"/>
-              </w:rPr>
-              <w:t>F5 in COMPLEX menu)</w:t>
+              <w:t>π (f + F5 in COMPLEX menu)</w:t>
             </w:r>
           </w:p>
         </w:tc>
@@ -2137,10 +1602,9 @@
             <w:r>
               <w:rPr>
                 <w:rFonts w:eastAsia="Times New Roman" w:cs="Calibri" w:cstheme="minorHAnsi"/>
-                <w:position w:val="6"/>
-                <w:sz w:val="19"/>
-                <w:sz w:val="32"/>
-                <w:szCs w:val="32"/>
+                <w:position w:val="5"/>
+                <w:sz w:val="24"/>
+                <w:szCs w:val="24"/>
               </w:rPr>
               <w:t>f</w:t>
             </w:r>
@@ -2158,15 +1622,7 @@
                 <w:sz w:val="24"/>
                 <w:szCs w:val="24"/>
               </w:rPr>
-              <w:t xml:space="preserve"> is </w:t>
-            </w:r>
-            <w:r>
-              <w:rPr>
-                <w:rFonts w:eastAsia="Times New Roman" w:cs="Calibri"/>
-                <w:sz w:val="24"/>
-                <w:szCs w:val="24"/>
-              </w:rPr>
-              <w:t xml:space="preserve">entered </w:t>
+              <w:t xml:space="preserve"> is entered </w:t>
             </w:r>
             <w:r>
               <w:rPr>
@@ -2215,10 +1671,9 @@
             <w:r>
               <w:rPr>
                 <w:rFonts w:cs="Calibri" w:cstheme="minorHAnsi"/>
-                <w:position w:val="6"/>
-                <w:sz w:val="19"/>
-                <w:sz w:val="32"/>
-                <w:szCs w:val="32"/>
+                <w:position w:val="5"/>
+                <w:sz w:val="24"/>
+                <w:szCs w:val="24"/>
               </w:rPr>
               <w:t>f</w:t>
             </w:r>
@@ -2256,10 +1711,9 @@
             <w:r>
               <w:rPr>
                 <w:rFonts w:eastAsia="Times New Roman" w:cs="Calibri" w:cstheme="minorHAnsi"/>
-                <w:position w:val="6"/>
-                <w:sz w:val="19"/>
-                <w:sz w:val="32"/>
-                <w:szCs w:val="32"/>
+                <w:position w:val="5"/>
+                <w:sz w:val="24"/>
+                <w:szCs w:val="24"/>
               </w:rPr>
               <w:t>f</w:t>
             </w:r>
@@ -2304,44 +1758,7 @@
                 <w:sz w:val="24"/>
                 <w:szCs w:val="24"/>
               </w:rPr>
-              <w:t>R</w:t>
-            </w:r>
-            <w:r>
-              <w:rPr>
-                <w:rFonts w:eastAsia="Wingdings" w:cs="Wingdings" w:ascii="Wingdings" w:hAnsi="Wingdings"/>
-                <w:sz w:val="24"/>
-                <w:szCs w:val="24"/>
-              </w:rPr>
-              <w:t></w:t>
-            </w:r>
-            <w:r>
-              <w:rPr>
-                <w:sz w:val="24"/>
-                <w:szCs w:val="24"/>
-              </w:rPr>
-              <w:t>P and P</w:t>
-            </w:r>
-            <w:r>
-              <w:rPr>
-                <w:rFonts w:eastAsia="Wingdings" w:cs="Wingdings" w:ascii="Wingdings" w:hAnsi="Wingdings"/>
-                <w:sz w:val="24"/>
-                <w:szCs w:val="24"/>
-              </w:rPr>
-              <w:t></w:t>
-            </w:r>
-            <w:r>
-              <w:rPr>
-                <w:sz w:val="24"/>
-                <w:szCs w:val="24"/>
-              </w:rPr>
-              <w:t xml:space="preserve">R </w:t>
-            </w:r>
-            <w:r>
-              <w:rPr>
-                <w:sz w:val="24"/>
-                <w:szCs w:val="24"/>
-              </w:rPr>
-              <w:t>(found on the COMPLEX menu):</w:t>
+              <w:t>R→P and P→R (found on the COMPLEX menu):</w:t>
             </w:r>
           </w:p>
         </w:tc>
@@ -2380,22 +1797,7 @@
                 <w:sz w:val="24"/>
                 <w:szCs w:val="24"/>
               </w:rPr>
-              <w:t xml:space="preserve"> 53.13 by R</w:t>
-            </w:r>
-            <w:r>
-              <w:rPr>
-                <w:rFonts w:eastAsia="Wingdings" w:cs="Wingdings" w:ascii="Wingdings" w:hAnsi="Wingdings"/>
-                <w:sz w:val="24"/>
-                <w:szCs w:val="24"/>
-              </w:rPr>
-              <w:t></w:t>
-            </w:r>
-            <w:r>
-              <w:rPr>
-                <w:sz w:val="24"/>
-                <w:szCs w:val="24"/>
-              </w:rPr>
-              <w:t xml:space="preserve">P.  The </w:t>
+              <w:t xml:space="preserve"> 53.13 by R→P.  The </w:t>
             </w:r>
             <w:r>
               <w:rPr>
@@ -2425,22 +1827,7 @@
                 <w:sz w:val="24"/>
                 <w:szCs w:val="24"/>
               </w:rPr>
-              <w:t>symbol will revert to i.  It is up to the user to remember that the i value represents an angle in the current angular mode setting.  5 + i 53.13 will be converted to 3 + i4 by P</w:t>
-            </w:r>
-            <w:r>
-              <w:rPr>
-                <w:rFonts w:eastAsia="Wingdings" w:cs="Wingdings" w:ascii="Wingdings" w:hAnsi="Wingdings"/>
-                <w:sz w:val="24"/>
-                <w:szCs w:val="24"/>
-              </w:rPr>
-              <w:t></w:t>
-            </w:r>
-            <w:r>
-              <w:rPr>
-                <w:sz w:val="24"/>
-                <w:szCs w:val="24"/>
-              </w:rPr>
-              <w:t>R .</w:t>
+              <w:t>symbol will revert to i.  It is up to the user to remember that the i value represents an angle in the current angular mode setting.  5 + i 53.13 will be converted to 3 + i4 by P→R .</w:t>
             </w:r>
           </w:p>
         </w:tc>
@@ -2469,28 +1856,7 @@
                 <w:sz w:val="24"/>
                 <w:szCs w:val="24"/>
               </w:rPr>
-              <w:t>P</w:t>
-            </w:r>
-            <w:r>
-              <w:rPr>
-                <w:sz w:val="24"/>
-                <w:szCs w:val="24"/>
-              </w:rPr>
-              <w:t>OLAR</w:t>
-            </w:r>
-            <w:r>
-              <w:rPr>
-                <w:sz w:val="24"/>
-                <w:szCs w:val="24"/>
-              </w:rPr>
-              <w:t xml:space="preserve"> entry / display mode </w:t>
-            </w:r>
-            <w:r>
-              <w:rPr>
-                <w:sz w:val="24"/>
-                <w:szCs w:val="24"/>
-              </w:rPr>
-              <w:t>(POLAR in COMPLEX menu):</w:t>
+              <w:t>POLAR entry / display mode (POLAR in COMPLEX menu):</w:t>
             </w:r>
           </w:p>
         </w:tc>
@@ -2514,14 +1880,7 @@
                 <w:sz w:val="24"/>
                 <w:szCs w:val="24"/>
               </w:rPr>
-              <w:t xml:space="preserve">This allows the entry and display of complex numbers in polar form. </w:t>
-            </w:r>
-            <w:r>
-              <w:rPr>
-                <w:sz w:val="24"/>
-                <w:szCs w:val="24"/>
-              </w:rPr>
-              <w:t xml:space="preserve">It is generally </w:t>
+              <w:t xml:space="preserve">This allows the entry and display of complex numbers in polar form. It is generally </w:t>
             </w:r>
             <w:r>
               <w:rPr>
@@ -2539,26 +1898,7 @@
                 <w:sz w:val="24"/>
                 <w:szCs w:val="24"/>
               </w:rPr>
-              <w:t xml:space="preserve"> more useful than the R</w:t>
-            </w:r>
-            <w:r>
-              <w:rPr>
-                <w:rFonts w:eastAsia="Wingdings" w:cs="Wingdings" w:ascii="Wingdings" w:hAnsi="Wingdings"/>
-                <w:b w:val="false"/>
-                <w:bCs w:val="false"/>
-                <w:sz w:val="24"/>
-                <w:szCs w:val="24"/>
-              </w:rPr>
-              <w:t></w:t>
-            </w:r>
-            <w:r>
-              <w:rPr>
-                <w:b w:val="false"/>
-                <w:bCs w:val="false"/>
-                <w:sz w:val="24"/>
-                <w:szCs w:val="24"/>
-              </w:rPr>
-              <w:t>P function described above. In POLAR mode:</w:t>
+              <w:t xml:space="preserve"> more useful than the R→P function described above. In POLAR mode:</w:t>
             </w:r>
           </w:p>
           <w:p>
@@ -2584,28 +1924,7 @@
                 <w:sz w:val="24"/>
                 <w:szCs w:val="24"/>
               </w:rPr>
-              <w:t xml:space="preserve">Length” </w:t>
-            </w:r>
-            <w:r>
-              <w:rPr>
-                <w:sz w:val="24"/>
-                <w:szCs w:val="24"/>
-              </w:rPr>
-              <w:t>(modulus) and “</w:t>
-            </w:r>
-            <w:r>
-              <w:rPr>
-                <w:sz w:val="24"/>
-                <w:szCs w:val="24"/>
-              </w:rPr>
-              <w:t>Angle” (argument)</w:t>
-            </w:r>
-            <w:r>
-              <w:rPr>
-                <w:sz w:val="24"/>
-                <w:szCs w:val="24"/>
-              </w:rPr>
-              <w:t xml:space="preserve"> are displayed in place of REAL and IMAG during numeric entry.</w:t>
+              <w:t>Length” (modulus) and “Angle” (argument) are displayed in place of REAL and IMAG during numeric entry.</w:t>
             </w:r>
           </w:p>
           <w:p>
@@ -2643,22 +1962,7 @@
                 <w:sz w:val="24"/>
                 <w:szCs w:val="24"/>
               </w:rPr>
-              <w:t>Contrast this with R</w:t>
-            </w:r>
-            <w:r>
-              <w:rPr>
-                <w:rFonts w:eastAsia="Wingdings" w:cs="Wingdings" w:ascii="Wingdings" w:hAnsi="Wingdings"/>
-                <w:sz w:val="24"/>
-                <w:szCs w:val="24"/>
-              </w:rPr>
-              <w:t></w:t>
-            </w:r>
-            <w:r>
-              <w:rPr>
-                <w:sz w:val="24"/>
-                <w:szCs w:val="24"/>
-              </w:rPr>
-              <w:t>P, which actually replaces the (x, y) form with the polar form in the X and Y registers.</w:t>
+              <w:t>Contrast this with R→P, which actually replaces the (x, y) form with the polar form in the X and Y registers.</w:t>
             </w:r>
           </w:p>
           <w:p>
@@ -2707,28 +2011,7 @@
                 <w:sz w:val="24"/>
                 <w:szCs w:val="24"/>
               </w:rPr>
-              <w:t>R</w:t>
-            </w:r>
-            <w:r>
-              <w:rPr>
-                <w:sz w:val="24"/>
-                <w:szCs w:val="24"/>
-              </w:rPr>
-              <w:t>ECTANGULAR</w:t>
-            </w:r>
-            <w:r>
-              <w:rPr>
-                <w:sz w:val="24"/>
-                <w:szCs w:val="24"/>
-              </w:rPr>
-              <w:t xml:space="preserve"> entry / display mode </w:t>
-            </w:r>
-            <w:r>
-              <w:rPr>
-                <w:sz w:val="24"/>
-                <w:szCs w:val="24"/>
-              </w:rPr>
-              <w:t>(RECT in COMPLEX menu):</w:t>
+              <w:t>RECTANGULAR entry / display mode (RECT in COMPLEX menu):</w:t>
             </w:r>
           </w:p>
         </w:tc>
@@ -2752,35 +2035,7 @@
                 <w:sz w:val="24"/>
                 <w:szCs w:val="24"/>
               </w:rPr>
-              <w:t xml:space="preserve">Returns from </w:t>
-            </w:r>
-            <w:r>
-              <w:rPr>
-                <w:sz w:val="24"/>
-                <w:szCs w:val="24"/>
-              </w:rPr>
-              <w:t>POLAR</w:t>
-            </w:r>
-            <w:r>
-              <w:rPr>
-                <w:sz w:val="24"/>
-                <w:szCs w:val="24"/>
-              </w:rPr>
-              <w:t xml:space="preserve"> entry / display mode to </w:t>
-            </w:r>
-            <w:r>
-              <w:rPr>
-                <w:sz w:val="24"/>
-                <w:szCs w:val="24"/>
-              </w:rPr>
-              <w:t xml:space="preserve">RECTANGULAR </w:t>
-            </w:r>
-            <w:r>
-              <w:rPr>
-                <w:sz w:val="24"/>
-                <w:szCs w:val="24"/>
-              </w:rPr>
-              <w:t>entry / display mode, with REAL and IMAG parts.</w:t>
+              <w:t>Returns from POLAR entry / display mode to RECTANGULAR entry / display mode, with REAL and IMAG parts.</w:t>
             </w:r>
           </w:p>
         </w:tc>
@@ -2808,7 +2063,15 @@
                 <w:sz w:val="24"/>
                 <w:szCs w:val="24"/>
               </w:rPr>
-              <w:t></w:t>
+              <w:t xml:space="preserve">← </w:t>
+            </w:r>
+            <w:r>
+              <w:rPr>
+                <w:rFonts w:eastAsia="Wingdings" w:cs="Wingdings" w:ascii="Wingdings" w:hAnsi="Wingdings"/>
+                <w:sz w:val="24"/>
+                <w:szCs w:val="24"/>
+              </w:rPr>
+              <w:t>key:</w:t>
             </w:r>
           </w:p>
         </w:tc>
@@ -2887,7 +2150,15 @@
                 <w:sz w:val="24"/>
                 <w:szCs w:val="24"/>
               </w:rPr>
-              <w:t>EXIT</w:t>
+              <w:t xml:space="preserve">EXIT </w:t>
+            </w:r>
+            <w:r>
+              <w:rPr>
+                <w:rFonts w:cs="Arial"/>
+                <w:sz w:val="24"/>
+                <w:szCs w:val="24"/>
+              </w:rPr>
+              <w:t>key:</w:t>
             </w:r>
           </w:p>
         </w:tc>
@@ -2988,55 +2259,7 @@
                 <w:sz w:val="24"/>
                 <w:szCs w:val="24"/>
               </w:rPr>
-              <w:t xml:space="preserve">X.FCN </w:t>
-            </w:r>
-            <w:r>
-              <w:rPr>
-                <w:rFonts w:cs="Arial"/>
-                <w:sz w:val="24"/>
-                <w:szCs w:val="24"/>
-              </w:rPr>
-              <w:t xml:space="preserve">catalogue </w:t>
-            </w:r>
-            <w:r>
-              <w:rPr>
-                <w:rFonts w:cs="Arial"/>
-                <w:sz w:val="24"/>
-                <w:szCs w:val="24"/>
-              </w:rPr>
-              <w:t>(</w:t>
-            </w:r>
-            <w:r>
-              <w:rPr>
-                <w:rFonts w:cs="Arial"/>
-                <w:sz w:val="24"/>
-                <w:szCs w:val="24"/>
-              </w:rPr>
-              <w:t>g</w:t>
-            </w:r>
-            <w:r>
-              <w:rPr>
-                <w:rFonts w:cs="Arial"/>
-                <w:sz w:val="24"/>
-                <w:szCs w:val="24"/>
-              </w:rPr>
-              <w:t xml:space="preserve"> + “3” </w:t>
-            </w:r>
-            <w:r>
-              <w:rPr>
-                <w:rFonts w:cs="Arial"/>
-                <w:sz w:val="24"/>
-                <w:szCs w:val="24"/>
-              </w:rPr>
-              <w:t>key</w:t>
-            </w:r>
-            <w:r>
-              <w:rPr>
-                <w:rFonts w:cs="Arial"/>
-                <w:sz w:val="24"/>
-                <w:szCs w:val="24"/>
-              </w:rPr>
-              <w:t>)</w:t>
+              <w:t>X.FCN catalogue (g 3)</w:t>
             </w:r>
           </w:p>
         </w:tc>
@@ -3064,49 +2287,7 @@
                 <w:sz w:val="24"/>
                 <w:szCs w:val="24"/>
               </w:rPr>
-              <w:t xml:space="preserve">Enters </w:t>
-            </w:r>
-            <w:r>
-              <w:rPr>
-                <w:sz w:val="24"/>
-                <w:szCs w:val="24"/>
-              </w:rPr>
-              <w:t>eXtended</w:t>
-            </w:r>
-            <w:r>
-              <w:rPr>
-                <w:sz w:val="24"/>
-                <w:szCs w:val="24"/>
-              </w:rPr>
-              <w:t xml:space="preserve">-functions </w:t>
-            </w:r>
-            <w:r>
-              <w:rPr>
-                <w:sz w:val="24"/>
-                <w:szCs w:val="24"/>
-              </w:rPr>
-              <w:t>catalogue</w:t>
-            </w:r>
-            <w:r>
-              <w:rPr>
-                <w:sz w:val="24"/>
-                <w:szCs w:val="24"/>
-              </w:rPr>
-              <w:t xml:space="preserve">.  Only functions defined for complex operation, i.e., those in the full catalog preceded by the superscript c, are displayed.  Pressing ENTER </w:t>
-            </w:r>
-            <w:r>
-              <w:rPr>
-                <w:sz w:val="24"/>
-                <w:szCs w:val="24"/>
-              </w:rPr>
-              <w:t xml:space="preserve">or XEQ </w:t>
-            </w:r>
-            <w:r>
-              <w:rPr>
-                <w:sz w:val="24"/>
-                <w:szCs w:val="24"/>
-              </w:rPr>
-              <w:t>executes the displayed function.</w:t>
+              <w:t>Enters eXtended-functions catalogue.  Only functions defined for complex operation, i.e., those in the full catalog preceded by the superscript c, are displayed.  Pressing ENTER or XEQ executes the displayed function.</w:t>
             </w:r>
           </w:p>
         </w:tc>
@@ -3136,31 +2317,7 @@
                 <w:sz w:val="24"/>
                 <w:szCs w:val="24"/>
               </w:rPr>
-              <w:t>X</w:t>
-            </w:r>
-            <w:r>
-              <w:rPr>
-                <w:rFonts w:eastAsia="Wingdings" w:cs="Wingdings" w:ascii="Wingdings" w:hAnsi="Wingdings"/>
-                <w:sz w:val="24"/>
-                <w:szCs w:val="24"/>
-              </w:rPr>
-              <w:t></w:t>
-            </w:r>
-            <w:r>
-              <w:rPr>
-                <w:rFonts w:cs="Arial"/>
-                <w:sz w:val="24"/>
-                <w:szCs w:val="24"/>
-              </w:rPr>
-              <w:t xml:space="preserve">Y </w:t>
-            </w:r>
-            <w:r>
-              <w:rPr>
-                <w:rFonts w:cs="Arial"/>
-                <w:sz w:val="24"/>
-                <w:szCs w:val="24"/>
-              </w:rPr>
-              <w:t>key:</w:t>
+              <w:t>X←→Y key:</w:t>
             </w:r>
           </w:p>
         </w:tc>
@@ -3218,11 +2375,11 @@
             </w:r>
             <w:r>
               <w:rPr>
-                <w:rFonts w:eastAsia="Wingdings" w:cs="Wingdings" w:ascii="Wingdings" w:hAnsi="Wingdings"/>
-                <w:sz w:val="24"/>
-                <w:szCs w:val="24"/>
-              </w:rPr>
-              <w:t></w:t>
+                <w:rFonts w:eastAsia="Wingdings" w:cs="Arial" w:ascii="Wingdings" w:hAnsi="Wingdings"/>
+                <w:sz w:val="24"/>
+                <w:szCs w:val="24"/>
+              </w:rPr>
+              <w:t>←→</w:t>
             </w:r>
             <w:r>
               <w:rPr>
@@ -3230,15 +2387,7 @@
                 <w:sz w:val="24"/>
                 <w:szCs w:val="24"/>
               </w:rPr>
-              <w:t xml:space="preserve">Y </w:t>
-            </w:r>
-            <w:r>
-              <w:rPr>
-                <w:rFonts w:cs="Arial"/>
-                <w:sz w:val="24"/>
-                <w:szCs w:val="24"/>
-              </w:rPr>
-              <w:t>in COMPLEX menu:</w:t>
+              <w:t>Y in COMPLEX menu:</w:t>
             </w:r>
           </w:p>
         </w:tc>
@@ -3262,21 +2411,7 @@
                 <w:sz w:val="24"/>
                 <w:szCs w:val="24"/>
               </w:rPr>
-              <w:t xml:space="preserve">Swaps real and imaginary parts of number (i.e., </w:t>
-            </w:r>
-            <w:r>
-              <w:rPr>
-                <w:sz w:val="24"/>
-                <w:szCs w:val="24"/>
-              </w:rPr>
-              <w:t>changes x + i y to y + i x</w:t>
-            </w:r>
-            <w:r>
-              <w:rPr>
-                <w:sz w:val="24"/>
-                <w:szCs w:val="24"/>
-              </w:rPr>
-              <w:t>)</w:t>
+              <w:t>Swaps real and imaginary parts of number (i.e., changes x + i y to y + i x)</w:t>
             </w:r>
           </w:p>
         </w:tc>
@@ -3306,15 +2441,7 @@
                 <w:sz w:val="24"/>
                 <w:szCs w:val="24"/>
               </w:rPr>
-              <w:t>CHS</w:t>
-            </w:r>
-            <w:r>
-              <w:rPr>
-                <w:rFonts w:cs="Arial"/>
-                <w:sz w:val="24"/>
-                <w:szCs w:val="24"/>
-              </w:rPr>
-              <w:t>y (COMPLEX menu):</w:t>
+              <w:t>CHSy (COMPLEX menu):</w:t>
             </w:r>
           </w:p>
         </w:tc>
@@ -3368,15 +2495,7 @@
                 <w:sz w:val="24"/>
                 <w:szCs w:val="24"/>
               </w:rPr>
-              <w:t>CHS</w:t>
-            </w:r>
-            <w:r>
-              <w:rPr>
-                <w:rFonts w:cs="Arial"/>
-                <w:sz w:val="24"/>
-                <w:szCs w:val="24"/>
-              </w:rPr>
-              <w:t>x (COMPLEX menu):</w:t>
+              <w:t>CHSx (COMPLEX menu):</w:t>
             </w:r>
           </w:p>
         </w:tc>
@@ -3430,31 +2549,7 @@
                 <w:sz w:val="24"/>
                 <w:szCs w:val="24"/>
               </w:rPr>
-              <w:t>0 → Re</w:t>
-            </w:r>
-            <w:r>
-              <w:rPr>
-                <w:rFonts w:cs="Arial"/>
-                <w:sz w:val="24"/>
-                <w:szCs w:val="24"/>
-              </w:rPr>
-              <w:t xml:space="preserve"> (</w:t>
-            </w:r>
-            <w:r>
-              <w:rPr>
-                <w:rFonts w:cs="Arial"/>
-                <w:sz w:val="24"/>
-                <w:szCs w:val="24"/>
-              </w:rPr>
-              <w:t>MISC menu</w:t>
-            </w:r>
-            <w:r>
-              <w:rPr>
-                <w:rFonts w:cs="Arial"/>
-                <w:sz w:val="24"/>
-                <w:szCs w:val="24"/>
-              </w:rPr>
-              <w:t>):</w:t>
+              <w:t>0 → Re (MISC menu):</w:t>
             </w:r>
           </w:p>
         </w:tc>
@@ -3603,14 +2698,7 @@
                 <w:sz w:val="24"/>
                 <w:szCs w:val="24"/>
               </w:rPr>
-              <w:t xml:space="preserve">Hyp prefix for complex hyperbolic functions. </w:t>
-            </w:r>
-            <w:r>
-              <w:rPr>
-                <w:sz w:val="24"/>
-                <w:szCs w:val="24"/>
-              </w:rPr>
-              <w:t>Pressing SHIFT after this allows inverse hyperbolic functions. (HYP was a function of this key on the original calculator.) HYP is also available from the COMPLEX menu and from other places.</w:t>
+              <w:t>Hyp prefix for complex hyperbolic functions. Pressing SHIFT after this allows inverse hyperbolic functions. (HYP was a function of this key on the original calculator.) HYP is also available from the COMPLEX menu and from other places.</w:t>
             </w:r>
           </w:p>
         </w:tc>
@@ -3637,14 +2725,7 @@
                 <w:sz w:val="24"/>
                 <w:szCs w:val="24"/>
               </w:rPr>
-              <w:t>RND (</w:t>
-            </w:r>
-            <w:r>
-              <w:rPr>
-                <w:sz w:val="24"/>
-                <w:szCs w:val="24"/>
-              </w:rPr>
-              <w:t>MISC menu):</w:t>
+              <w:t>RND (MISC menu):</w:t>
             </w:r>
           </w:p>
         </w:tc>
@@ -3695,14 +2776,7 @@
                 <w:sz w:val="24"/>
                 <w:szCs w:val="24"/>
               </w:rPr>
-              <w:t>|x| (</w:t>
-            </w:r>
-            <w:r>
-              <w:rPr>
-                <w:sz w:val="24"/>
-                <w:szCs w:val="24"/>
-              </w:rPr>
-              <w:t>MISC menu):</w:t>
+              <w:t>|x| (MISC menu):</w:t>
             </w:r>
           </w:p>
         </w:tc>
@@ -3764,35 +2838,7 @@
                 <w:sz w:val="24"/>
                 <w:szCs w:val="24"/>
               </w:rPr>
-              <w:t>(</w:t>
-            </w:r>
-            <w:r>
-              <w:rPr>
-                <w:sz w:val="24"/>
-                <w:szCs w:val="24"/>
-              </w:rPr>
-              <w:t>g</w:t>
-            </w:r>
-            <w:r>
-              <w:rPr>
-                <w:sz w:val="24"/>
-                <w:szCs w:val="24"/>
-              </w:rPr>
-              <w:t xml:space="preserve"> + “</w:t>
-            </w:r>
-            <w:r>
-              <w:rPr>
-                <w:sz w:val="24"/>
-                <w:szCs w:val="24"/>
-              </w:rPr>
-              <w:t>5” key</w:t>
-            </w:r>
-            <w:r>
-              <w:rPr>
-                <w:sz w:val="24"/>
-                <w:szCs w:val="24"/>
-              </w:rPr>
-              <w:t>):</w:t>
+              <w:t>(g 5):</w:t>
             </w:r>
           </w:p>
         </w:tc>
@@ -3844,10 +2890,9 @@
             <w:r>
               <w:rPr>
                 <w:rFonts w:cs="Calibri" w:cstheme="minorHAnsi"/>
-                <w:position w:val="6"/>
-                <w:sz w:val="19"/>
-                <w:sz w:val="32"/>
-                <w:szCs w:val="32"/>
+                <w:position w:val="5"/>
+                <w:sz w:val="24"/>
+                <w:szCs w:val="24"/>
                 <w:u w:val="none"/>
               </w:rPr>
               <w:t>f</w:t>
@@ -3865,21 +2910,7 @@
                 <w:sz w:val="24"/>
                 <w:szCs w:val="24"/>
               </w:rPr>
-              <w:t>(</w:t>
-            </w:r>
-            <w:r>
-              <w:rPr>
-                <w:sz w:val="24"/>
-                <w:szCs w:val="24"/>
-              </w:rPr>
-              <w:t>COMPLEX menu</w:t>
-            </w:r>
-            <w:r>
-              <w:rPr>
-                <w:sz w:val="24"/>
-                <w:szCs w:val="24"/>
-              </w:rPr>
-              <w:t>):</w:t>
+              <w:t>(COMPLEX menu):</w:t>
             </w:r>
           </w:p>
         </w:tc>
@@ -4030,35 +3061,7 @@
                 <w:sz w:val="24"/>
                 <w:szCs w:val="24"/>
               </w:rPr>
-              <w:t>Returns z*x to X, y*t to Y, consuming former x + iy and z + it values, drops stack. (</w:t>
-            </w:r>
-            <w:r>
-              <w:rPr>
-                <w:sz w:val="24"/>
-                <w:szCs w:val="24"/>
-              </w:rPr>
-              <w:t xml:space="preserve">Note that complex </w:t>
-            </w:r>
-            <w:r>
-              <w:rPr>
-                <w:sz w:val="24"/>
-                <w:szCs w:val="24"/>
-              </w:rPr>
-              <w:t xml:space="preserve">DOT and CROSS product functions </w:t>
-            </w:r>
-            <w:r>
-              <w:rPr>
-                <w:sz w:val="24"/>
-                <w:szCs w:val="24"/>
-              </w:rPr>
-              <w:t xml:space="preserve">are </w:t>
-            </w:r>
-            <w:r>
-              <w:rPr>
-                <w:sz w:val="24"/>
-                <w:szCs w:val="24"/>
-              </w:rPr>
-              <w:t>available in X.FCN menu.)</w:t>
+              <w:t>Returns z*x to X, y*t to Y, consuming former x + iy and z + it values, drops stack. (Note that complex DOT and CROSS product functions are available in X.FCN menu.)</w:t>
             </w:r>
           </w:p>
         </w:tc>
@@ -4085,14 +3088,7 @@
                 <w:sz w:val="24"/>
                 <w:szCs w:val="24"/>
               </w:rPr>
-              <w:t xml:space="preserve">./ </w:t>
-            </w:r>
-            <w:r>
-              <w:rPr>
-                <w:sz w:val="24"/>
-                <w:szCs w:val="24"/>
-              </w:rPr>
-              <w:t>(dot divide – MISC menu):</w:t>
+              <w:t>./ (dot divide – MISC menu):</w:t>
             </w:r>
           </w:p>
         </w:tc>
@@ -4169,14 +3165,7 @@
                 <w:sz w:val="24"/>
                 <w:szCs w:val="24"/>
               </w:rPr>
-              <w:t xml:space="preserve">Deletes x value, begins real value entry.  Pressing CPX completes entry of new x value, begins imaginary value entry.  Prior y value will be displayed.  Pressing CPX will terminate entry, with former y value retained.  Useful for changing only the real part of an existing complex value.  Imaginary part can be changed by </w:t>
-            </w:r>
-            <w:r>
-              <w:rPr>
-                <w:sz w:val="24"/>
-                <w:szCs w:val="24"/>
-              </w:rPr>
-              <w:t xml:space="preserve">exchanging x and y before </w:t>
+              <w:t xml:space="preserve">Deletes x value, begins real value entry.  Pressing CPX completes entry of new x value, begins imaginary value entry.  Prior y value will be displayed.  Pressing CPX will terminate entry, with former y value retained.  Useful for changing only the real part of an existing complex value.  Imaginary part can be changed by exchanging x and y before </w:t>
             </w:r>
             <w:r>
               <w:rPr>
@@ -4191,21 +3180,7 @@
                 <w:sz w:val="24"/>
                 <w:szCs w:val="24"/>
               </w:rPr>
-              <w:t xml:space="preserve"> (</w:t>
-            </w:r>
-            <w:r>
-              <w:rPr>
-                <w:sz w:val="24"/>
-                <w:szCs w:val="24"/>
-              </w:rPr>
-              <w:t xml:space="preserve">Before </w:t>
-            </w:r>
-            <w:r>
-              <w:rPr>
-                <w:sz w:val="24"/>
-                <w:szCs w:val="24"/>
-              </w:rPr>
-              <w:t xml:space="preserve">pressing CPX the second time, a new y value may be keyed in and terminated with CPX.  This will result in the same completely new x + i y as can be obtained by pressing </w:t>
+              <w:t xml:space="preserve"> (Before pressing CPX the second time, a new y value may be keyed in and terminated with CPX.  This will result in the same completely new x + i y as can be obtained by pressing </w:t>
             </w:r>
             <w:r>
               <w:rPr>
@@ -4247,14 +3222,35 @@
                 <w:sz w:val="24"/>
                 <w:szCs w:val="24"/>
               </w:rPr>
-              <w:t xml:space="preserve">CPXI – </w:t>
-            </w:r>
-            <w:r>
-              <w:rPr>
-                <w:sz w:val="24"/>
-                <w:szCs w:val="24"/>
-              </w:rPr>
-              <w:t>found in the MODE catalogue, accessed by g + CHS.</w:t>
+              <w:t xml:space="preserve">CPXI – found in the MODE catalogue, </w:t>
+            </w:r>
+            <w:r>
+              <w:rPr>
+                <w:sz w:val="24"/>
+                <w:szCs w:val="24"/>
+              </w:rPr>
+              <w:t>which is</w:t>
+            </w:r>
+            <w:r>
+              <w:rPr>
+                <w:sz w:val="24"/>
+                <w:szCs w:val="24"/>
+              </w:rPr>
+              <w:t xml:space="preserve"> accessed by g </w:t>
+            </w:r>
+            <w:r>
+              <w:rPr>
+                <w:sz w:val="24"/>
+                <w:szCs w:val="24"/>
+              </w:rPr>
+              <w:t>+/-</w:t>
+            </w:r>
+            <w:r>
+              <w:rPr>
+                <w:sz w:val="24"/>
+                <w:szCs w:val="24"/>
+              </w:rPr>
+              <w:t>.</w:t>
             </w:r>
           </w:p>
         </w:tc>
@@ -4278,14 +3274,7 @@
                 <w:sz w:val="24"/>
                 <w:szCs w:val="24"/>
               </w:rPr>
-              <w:t xml:space="preserve">Second line of display preceded by “i" to indicate the imaginary part of the x + i y value represented by the contents of X and Y. </w:t>
-            </w:r>
-            <w:r>
-              <w:rPr>
-                <w:sz w:val="24"/>
-                <w:szCs w:val="24"/>
-              </w:rPr>
-              <w:t>Note that this preference applies both in and out of complex lock mode.</w:t>
+              <w:t>Second line of display preceded by “i" to indicate the imaginary part of the x + i y value represented by the contents of X and Y. Note that this preference applies both in and out of complex lock mode.</w:t>
             </w:r>
           </w:p>
         </w:tc>
@@ -4312,14 +3301,7 @@
                 <w:sz w:val="24"/>
                 <w:szCs w:val="24"/>
               </w:rPr>
-              <w:t xml:space="preserve">CPXJ – </w:t>
-            </w:r>
-            <w:r>
-              <w:rPr>
-                <w:sz w:val="24"/>
-                <w:szCs w:val="24"/>
-              </w:rPr>
-              <w:t>also in the MODE catalogue.</w:t>
+              <w:t>CPXJ – also in the MODE catalogue.</w:t>
             </w:r>
           </w:p>
         </w:tc>
@@ -4343,14 +3325,7 @@
                 <w:sz w:val="24"/>
                 <w:szCs w:val="24"/>
               </w:rPr>
-              <w:t xml:space="preserve">Second line of display preceded by “j" to indicate the imaginary part of the x + j y value represented by the contents of X and Y.  </w:t>
-            </w:r>
-            <w:r>
-              <w:rPr>
-                <w:sz w:val="24"/>
-                <w:szCs w:val="24"/>
-              </w:rPr>
-              <w:t>Note that this preference applies both in and out of complex lock mode.</w:t>
+              <w:t>Second line of display preceded by “j" to indicate the imaginary part of the x + j y value represented by the contents of X and Y.  Note that this preference applies both in and out of complex lock mode.</w:t>
             </w:r>
           </w:p>
         </w:tc>
@@ -5946,7 +4921,6 @@
     <w:rPrDefault>
       <w:rPr>
         <w:rFonts w:ascii="Calibri" w:hAnsi="Calibri" w:eastAsia="Calibri" w:cs="" w:asciiTheme="minorHAnsi" w:cstheme="minorBidi" w:eastAsiaTheme="minorHAnsi" w:hAnsiTheme="minorHAnsi"/>
-        <w:sz w:val="22"/>
         <w:szCs w:val="22"/>
         <w:lang w:val="en-GB" w:eastAsia="en-US" w:bidi="ar-SA"/>
       </w:rPr>
@@ -6335,6 +5309,7 @@
     <w:qFormat/>
     <w:pPr>
       <w:widowControl/>
+      <w:suppressAutoHyphens w:val="true"/>
       <w:bidi w:val="0"/>
       <w:spacing w:lineRule="auto" w:line="259" w:before="0" w:after="160"/>
       <w:jc w:val="left"/>

</xml_diff>

<commit_message>
Catalogue search timeout bug fixed; Special Op display bug in user-defined menus fixed.
</commit_message>
<xml_diff>
--- a/help/Complex Lock Mode Operation - DM42 version.docx
+++ b/help/Complex Lock Mode Operation - DM42 version.docx
@@ -389,21 +389,7 @@
                 <w:sz w:val="24"/>
                 <w:szCs w:val="24"/>
               </w:rPr>
-              <w:t xml:space="preserve">CPXYES – found in the MODE catalogue, accessed by g </w:t>
-            </w:r>
-            <w:r>
-              <w:rPr>
-                <w:sz w:val="24"/>
-                <w:szCs w:val="24"/>
-              </w:rPr>
-              <w:t>+/-</w:t>
-            </w:r>
-            <w:r>
-              <w:rPr>
-                <w:sz w:val="24"/>
-                <w:szCs w:val="24"/>
-              </w:rPr>
-              <w:t xml:space="preserve"> .</w:t>
+              <w:t>CPXYES – found in the MODE catalogue, accessed by g +/- .</w:t>
             </w:r>
           </w:p>
         </w:tc>
@@ -549,15 +535,7 @@
                 <w:sz w:val="24"/>
                 <w:szCs w:val="24"/>
               </w:rPr>
-              <w:t>→</w:t>
-            </w:r>
-            <w:r>
-              <w:rPr>
-                <w:rFonts w:eastAsia="Wingdings" w:cs="Wingdings" w:ascii="Wingdings" w:hAnsi="Wingdings"/>
-                <w:sz w:val="24"/>
-                <w:szCs w:val="24"/>
-              </w:rPr>
-              <w:t xml:space="preserve"> </w:t>
+              <w:t xml:space="preserve">→ </w:t>
             </w:r>
             <w:r>
               <w:rPr>
@@ -935,19 +913,20 @@
         <w:tblLook w:val="04a0" w:noHBand="0" w:noVBand="1" w:firstColumn="1" w:lastRow="0" w:lastColumn="0" w:firstRow="1"/>
       </w:tblPr>
       <w:tblGrid>
-        <w:gridCol w:w="3510"/>
+        <w:gridCol w:w="3509"/>
         <w:gridCol w:w="5731"/>
       </w:tblGrid>
       <w:tr>
         <w:trPr/>
         <w:tc>
           <w:tcPr>
-            <w:tcW w:w="3510" w:type="dxa"/>
-            <w:tcBorders/>
-          </w:tcPr>
-          <w:p>
-            <w:pPr>
-              <w:pStyle w:val="Normal"/>
+            <w:tcW w:w="3509" w:type="dxa"/>
+            <w:tcBorders/>
+          </w:tcPr>
+          <w:p>
+            <w:pPr>
+              <w:pStyle w:val="Normal"/>
+              <w:keepNext w:val="true"/>
               <w:pageBreakBefore/>
               <w:spacing w:lineRule="auto" w:line="240" w:before="0" w:after="0"/>
               <w:contextualSpacing/>
@@ -1082,12 +1061,13 @@
         <w:trPr/>
         <w:tc>
           <w:tcPr>
-            <w:tcW w:w="3510" w:type="dxa"/>
-            <w:tcBorders/>
-          </w:tcPr>
-          <w:p>
-            <w:pPr>
-              <w:pStyle w:val="Normal"/>
+            <w:tcW w:w="3509" w:type="dxa"/>
+            <w:tcBorders/>
+          </w:tcPr>
+          <w:p>
+            <w:pPr>
+              <w:pStyle w:val="Normal"/>
+              <w:keepNext w:val="true"/>
               <w:spacing w:lineRule="auto" w:line="240" w:before="0" w:after="0"/>
               <w:contextualSpacing/>
               <w:rPr>
@@ -1159,12 +1139,13 @@
         <w:trPr/>
         <w:tc>
           <w:tcPr>
-            <w:tcW w:w="3510" w:type="dxa"/>
-            <w:tcBorders/>
-          </w:tcPr>
-          <w:p>
-            <w:pPr>
-              <w:pStyle w:val="Normal"/>
+            <w:tcW w:w="3509" w:type="dxa"/>
+            <w:tcBorders/>
+          </w:tcPr>
+          <w:p>
+            <w:pPr>
+              <w:pStyle w:val="Normal"/>
+              <w:keepNext w:val="true"/>
               <w:spacing w:lineRule="auto" w:line="240" w:before="0" w:after="0"/>
               <w:contextualSpacing/>
               <w:rPr>
@@ -1236,12 +1217,13 @@
         <w:trPr/>
         <w:tc>
           <w:tcPr>
-            <w:tcW w:w="3510" w:type="dxa"/>
-            <w:tcBorders/>
-          </w:tcPr>
-          <w:p>
-            <w:pPr>
-              <w:pStyle w:val="Normal"/>
+            <w:tcW w:w="3509" w:type="dxa"/>
+            <w:tcBorders/>
+          </w:tcPr>
+          <w:p>
+            <w:pPr>
+              <w:pStyle w:val="Normal"/>
+              <w:keepNext w:val="true"/>
               <w:spacing w:lineRule="auto" w:line="240" w:before="0" w:after="0"/>
               <w:contextualSpacing/>
               <w:rPr>
@@ -1359,12 +1341,13 @@
         </w:trPr>
         <w:tc>
           <w:tcPr>
-            <w:tcW w:w="3510" w:type="dxa"/>
-            <w:tcBorders/>
-          </w:tcPr>
-          <w:p>
-            <w:pPr>
-              <w:pStyle w:val="Normal"/>
+            <w:tcW w:w="3509" w:type="dxa"/>
+            <w:tcBorders/>
+          </w:tcPr>
+          <w:p>
+            <w:pPr>
+              <w:pStyle w:val="Normal"/>
+              <w:keepNext w:val="true"/>
               <w:spacing w:lineRule="auto" w:line="240" w:before="0" w:after="0"/>
               <w:contextualSpacing/>
               <w:rPr>
@@ -1426,12 +1409,13 @@
         <w:trPr/>
         <w:tc>
           <w:tcPr>
-            <w:tcW w:w="3510" w:type="dxa"/>
-            <w:tcBorders/>
-          </w:tcPr>
-          <w:p>
-            <w:pPr>
-              <w:pStyle w:val="Normal"/>
+            <w:tcW w:w="3509" w:type="dxa"/>
+            <w:tcBorders/>
+          </w:tcPr>
+          <w:p>
+            <w:pPr>
+              <w:pStyle w:val="Normal"/>
+              <w:keepNext w:val="true"/>
               <w:spacing w:lineRule="auto" w:line="240" w:before="0" w:after="0"/>
               <w:contextualSpacing/>
               <w:rPr>
@@ -1493,12 +1477,13 @@
         <w:trPr/>
         <w:tc>
           <w:tcPr>
-            <w:tcW w:w="3510" w:type="dxa"/>
-            <w:tcBorders/>
-          </w:tcPr>
-          <w:p>
-            <w:pPr>
-              <w:pStyle w:val="Normal"/>
+            <w:tcW w:w="3509" w:type="dxa"/>
+            <w:tcBorders/>
+          </w:tcPr>
+          <w:p>
+            <w:pPr>
+              <w:pStyle w:val="Normal"/>
+              <w:keepNext w:val="true"/>
               <w:spacing w:lineRule="auto" w:line="240" w:before="0" w:after="0"/>
               <w:contextualSpacing/>
               <w:rPr>
@@ -1740,12 +1725,13 @@
         <w:trPr/>
         <w:tc>
           <w:tcPr>
-            <w:tcW w:w="3510" w:type="dxa"/>
-            <w:tcBorders/>
-          </w:tcPr>
-          <w:p>
-            <w:pPr>
-              <w:pStyle w:val="Normal"/>
+            <w:tcW w:w="3509" w:type="dxa"/>
+            <w:tcBorders/>
+          </w:tcPr>
+          <w:p>
+            <w:pPr>
+              <w:pStyle w:val="Normal"/>
+              <w:keepNext w:val="true"/>
               <w:spacing w:lineRule="auto" w:line="240" w:before="0" w:after="0"/>
               <w:contextualSpacing/>
               <w:rPr>
@@ -1838,12 +1824,13 @@
         </w:trPr>
         <w:tc>
           <w:tcPr>
-            <w:tcW w:w="3510" w:type="dxa"/>
-            <w:tcBorders/>
-          </w:tcPr>
-          <w:p>
-            <w:pPr>
-              <w:pStyle w:val="Normal"/>
+            <w:tcW w:w="3509" w:type="dxa"/>
+            <w:tcBorders/>
+          </w:tcPr>
+          <w:p>
+            <w:pPr>
+              <w:pStyle w:val="Normal"/>
+              <w:keepNext w:val="true"/>
               <w:spacing w:lineRule="auto" w:line="240" w:before="0" w:after="0"/>
               <w:contextualSpacing/>
               <w:rPr>
@@ -1993,12 +1980,13 @@
         <w:trPr/>
         <w:tc>
           <w:tcPr>
-            <w:tcW w:w="3510" w:type="dxa"/>
-            <w:tcBorders/>
-          </w:tcPr>
-          <w:p>
-            <w:pPr>
-              <w:pStyle w:val="Normal"/>
+            <w:tcW w:w="3509" w:type="dxa"/>
+            <w:tcBorders/>
+          </w:tcPr>
+          <w:p>
+            <w:pPr>
+              <w:pStyle w:val="Normal"/>
+              <w:keepNext w:val="true"/>
               <w:spacing w:lineRule="auto" w:line="240" w:before="0" w:after="0"/>
               <w:contextualSpacing/>
               <w:rPr>
@@ -2044,12 +2032,13 @@
         <w:trPr/>
         <w:tc>
           <w:tcPr>
-            <w:tcW w:w="3510" w:type="dxa"/>
-            <w:tcBorders/>
-          </w:tcPr>
-          <w:p>
-            <w:pPr>
-              <w:pStyle w:val="Normal"/>
+            <w:tcW w:w="3509" w:type="dxa"/>
+            <w:tcBorders/>
+          </w:tcPr>
+          <w:p>
+            <w:pPr>
+              <w:pStyle w:val="Normal"/>
+              <w:keepNext w:val="true"/>
               <w:spacing w:lineRule="auto" w:line="240" w:before="0" w:after="0"/>
               <w:contextualSpacing/>
               <w:rPr>
@@ -2130,12 +2119,13 @@
         <w:trPr/>
         <w:tc>
           <w:tcPr>
-            <w:tcW w:w="3510" w:type="dxa"/>
-            <w:tcBorders/>
-          </w:tcPr>
-          <w:p>
-            <w:pPr>
-              <w:pStyle w:val="Normal"/>
+            <w:tcW w:w="3509" w:type="dxa"/>
+            <w:tcBorders/>
+          </w:tcPr>
+          <w:p>
+            <w:pPr>
+              <w:pStyle w:val="Normal"/>
+              <w:keepNext w:val="true"/>
               <w:spacing w:lineRule="auto" w:line="240" w:before="0" w:after="0"/>
               <w:contextualSpacing/>
               <w:rPr>
@@ -2150,15 +2140,7 @@
                 <w:sz w:val="24"/>
                 <w:szCs w:val="24"/>
               </w:rPr>
-              <w:t xml:space="preserve">EXIT </w:t>
-            </w:r>
-            <w:r>
-              <w:rPr>
-                <w:rFonts w:cs="Arial"/>
-                <w:sz w:val="24"/>
-                <w:szCs w:val="24"/>
-              </w:rPr>
-              <w:t>key:</w:t>
+              <w:t>EXIT key:</w:t>
             </w:r>
           </w:p>
         </w:tc>
@@ -2239,12 +2221,13 @@
         <w:trPr/>
         <w:tc>
           <w:tcPr>
-            <w:tcW w:w="3510" w:type="dxa"/>
-            <w:tcBorders/>
-          </w:tcPr>
-          <w:p>
-            <w:pPr>
-              <w:pStyle w:val="Normal"/>
+            <w:tcW w:w="3509" w:type="dxa"/>
+            <w:tcBorders/>
+          </w:tcPr>
+          <w:p>
+            <w:pPr>
+              <w:pStyle w:val="Normal"/>
+              <w:keepNext w:val="true"/>
               <w:spacing w:lineRule="auto" w:line="240" w:before="0" w:after="0"/>
               <w:contextualSpacing/>
               <w:rPr>
@@ -2296,13 +2279,14 @@
         <w:trPr/>
         <w:tc>
           <w:tcPr>
-            <w:tcW w:w="3510" w:type="dxa"/>
+            <w:tcW w:w="3509" w:type="dxa"/>
             <w:tcBorders/>
             <w:shd w:color="auto" w:fill="FFFFFF" w:themeFill="background1" w:val="clear"/>
           </w:tcPr>
           <w:p>
             <w:pPr>
               <w:pStyle w:val="Normal"/>
+              <w:keepNext w:val="true"/>
               <w:spacing w:lineRule="auto" w:line="240" w:before="0" w:after="0"/>
               <w:contextualSpacing/>
               <w:rPr>
@@ -2350,13 +2334,14 @@
         <w:trPr/>
         <w:tc>
           <w:tcPr>
-            <w:tcW w:w="3510" w:type="dxa"/>
+            <w:tcW w:w="3509" w:type="dxa"/>
             <w:tcBorders/>
             <w:shd w:color="auto" w:fill="FFFFFF" w:themeFill="background1" w:val="clear"/>
           </w:tcPr>
           <w:p>
             <w:pPr>
               <w:pStyle w:val="Normal"/>
+              <w:keepNext w:val="true"/>
               <w:spacing w:lineRule="auto" w:line="240" w:before="0" w:after="0"/>
               <w:contextualSpacing/>
               <w:rPr>
@@ -2367,27 +2352,35 @@
             </w:pPr>
             <w:r>
               <w:rPr>
+                <w:rFonts w:eastAsia="Wingdings" w:cs="Arial" w:ascii="Wingdings" w:hAnsi="Wingdings"/>
+                <w:sz w:val="24"/>
+                <w:szCs w:val="24"/>
+              </w:rPr>
+              <w:t>Re</w:t>
+            </w:r>
+            <w:r>
+              <w:rPr>
+                <w:rFonts w:eastAsia="Wingdings" w:cs="Arial" w:ascii="Wingdings" w:hAnsi="Wingdings"/>
+                <w:sz w:val="24"/>
+                <w:szCs w:val="24"/>
+              </w:rPr>
+              <w:t>←→</w:t>
+            </w:r>
+            <w:r>
+              <w:rPr>
+                <w:rFonts w:eastAsia="Wingdings" w:cs="Arial" w:ascii="Wingdings" w:hAnsi="Wingdings"/>
+                <w:sz w:val="24"/>
+                <w:szCs w:val="24"/>
+              </w:rPr>
+              <w:t>Im</w:t>
+            </w:r>
+            <w:r>
+              <w:rPr>
                 <w:rFonts w:cs="Arial"/>
                 <w:sz w:val="24"/>
                 <w:szCs w:val="24"/>
               </w:rPr>
-              <w:t>X</w:t>
-            </w:r>
-            <w:r>
-              <w:rPr>
-                <w:rFonts w:eastAsia="Wingdings" w:cs="Arial" w:ascii="Wingdings" w:hAnsi="Wingdings"/>
-                <w:sz w:val="24"/>
-                <w:szCs w:val="24"/>
-              </w:rPr>
-              <w:t>←→</w:t>
-            </w:r>
-            <w:r>
-              <w:rPr>
-                <w:rFonts w:cs="Arial"/>
-                <w:sz w:val="24"/>
-                <w:szCs w:val="24"/>
-              </w:rPr>
-              <w:t>Y in COMPLEX menu:</w:t>
+              <w:t xml:space="preserve"> in COMPLEX menu:</w:t>
             </w:r>
           </w:p>
         </w:tc>
@@ -2420,13 +2413,14 @@
         <w:trPr/>
         <w:tc>
           <w:tcPr>
-            <w:tcW w:w="3510" w:type="dxa"/>
+            <w:tcW w:w="3509" w:type="dxa"/>
             <w:tcBorders/>
             <w:shd w:color="auto" w:fill="FFFFFF" w:themeFill="background1" w:val="clear"/>
           </w:tcPr>
           <w:p>
             <w:pPr>
               <w:pStyle w:val="Normal"/>
+              <w:keepNext w:val="true"/>
               <w:spacing w:lineRule="auto" w:line="240" w:before="0" w:after="0"/>
               <w:contextualSpacing/>
               <w:rPr>
@@ -2441,7 +2435,15 @@
                 <w:sz w:val="24"/>
                 <w:szCs w:val="24"/>
               </w:rPr>
-              <w:t>CHSy (COMPLEX menu):</w:t>
+              <w:t xml:space="preserve">+/- </w:t>
+            </w:r>
+            <w:r>
+              <w:rPr>
+                <w:rFonts w:cs="Arial"/>
+                <w:sz w:val="24"/>
+                <w:szCs w:val="24"/>
+              </w:rPr>
+              <w:t>y (COMPLEX menu):</w:t>
             </w:r>
           </w:p>
         </w:tc>
@@ -2474,13 +2476,14 @@
         <w:trPr/>
         <w:tc>
           <w:tcPr>
-            <w:tcW w:w="3510" w:type="dxa"/>
+            <w:tcW w:w="3509" w:type="dxa"/>
             <w:tcBorders/>
             <w:shd w:color="auto" w:fill="FFFFFF" w:themeFill="background1" w:val="clear"/>
           </w:tcPr>
           <w:p>
             <w:pPr>
               <w:pStyle w:val="Normal"/>
+              <w:keepNext w:val="true"/>
               <w:spacing w:lineRule="auto" w:line="240" w:before="0" w:after="0"/>
               <w:contextualSpacing/>
               <w:rPr>
@@ -2495,7 +2498,15 @@
                 <w:sz w:val="24"/>
                 <w:szCs w:val="24"/>
               </w:rPr>
-              <w:t>CHSx (COMPLEX menu):</w:t>
+              <w:t xml:space="preserve">+/- </w:t>
+            </w:r>
+            <w:r>
+              <w:rPr>
+                <w:rFonts w:cs="Arial"/>
+                <w:sz w:val="24"/>
+                <w:szCs w:val="24"/>
+              </w:rPr>
+              <w:t>x (COMPLEX menu):</w:t>
             </w:r>
           </w:p>
         </w:tc>
@@ -2528,13 +2539,14 @@
         <w:trPr/>
         <w:tc>
           <w:tcPr>
-            <w:tcW w:w="3510" w:type="dxa"/>
+            <w:tcW w:w="3509" w:type="dxa"/>
             <w:tcBorders/>
             <w:shd w:color="auto" w:fill="FFFFFF" w:themeFill="background1" w:val="clear"/>
           </w:tcPr>
           <w:p>
             <w:pPr>
               <w:pStyle w:val="Normal"/>
+              <w:keepNext w:val="true"/>
               <w:spacing w:lineRule="auto" w:line="240" w:before="0" w:after="0"/>
               <w:contextualSpacing/>
               <w:rPr>
@@ -2582,13 +2594,14 @@
         <w:trPr/>
         <w:tc>
           <w:tcPr>
-            <w:tcW w:w="3510" w:type="dxa"/>
+            <w:tcW w:w="3509" w:type="dxa"/>
             <w:tcBorders/>
             <w:shd w:color="auto" w:fill="FFFFFF" w:themeFill="background1" w:val="clear"/>
           </w:tcPr>
           <w:p>
             <w:pPr>
               <w:pStyle w:val="Normal"/>
+              <w:keepNext w:val="true"/>
               <w:spacing w:lineRule="auto" w:line="240" w:before="0" w:after="0"/>
               <w:contextualSpacing/>
               <w:rPr>
@@ -2636,12 +2649,13 @@
         <w:trPr/>
         <w:tc>
           <w:tcPr>
-            <w:tcW w:w="3510" w:type="dxa"/>
-            <w:tcBorders/>
-          </w:tcPr>
-          <w:p>
-            <w:pPr>
-              <w:pStyle w:val="Normal"/>
+            <w:tcW w:w="3509" w:type="dxa"/>
+            <w:tcBorders/>
+          </w:tcPr>
+          <w:p>
+            <w:pPr>
+              <w:pStyle w:val="Normal"/>
+              <w:keepNext w:val="true"/>
               <w:spacing w:lineRule="auto" w:line="240" w:before="0" w:after="0"/>
               <w:contextualSpacing/>
               <w:rPr/>
@@ -2707,12 +2721,13 @@
         <w:trPr/>
         <w:tc>
           <w:tcPr>
-            <w:tcW w:w="3510" w:type="dxa"/>
-            <w:tcBorders/>
-          </w:tcPr>
-          <w:p>
-            <w:pPr>
-              <w:pStyle w:val="Normal"/>
+            <w:tcW w:w="3509" w:type="dxa"/>
+            <w:tcBorders/>
+          </w:tcPr>
+          <w:p>
+            <w:pPr>
+              <w:pStyle w:val="Normal"/>
+              <w:keepNext w:val="true"/>
               <w:spacing w:lineRule="auto" w:line="240" w:before="0" w:after="0"/>
               <w:contextualSpacing/>
               <w:rPr>
@@ -2758,25 +2773,40 @@
         <w:trPr/>
         <w:tc>
           <w:tcPr>
-            <w:tcW w:w="3510" w:type="dxa"/>
-            <w:tcBorders/>
-          </w:tcPr>
-          <w:p>
-            <w:pPr>
-              <w:pStyle w:val="Normal"/>
-              <w:spacing w:lineRule="auto" w:line="240" w:before="0" w:after="0"/>
-              <w:contextualSpacing/>
-              <w:rPr>
-                <w:sz w:val="24"/>
-                <w:szCs w:val="24"/>
-              </w:rPr>
-            </w:pPr>
-            <w:r>
-              <w:rPr>
-                <w:sz w:val="24"/>
-                <w:szCs w:val="24"/>
-              </w:rPr>
-              <w:t>|x| (MISC menu):</w:t>
+            <w:tcW w:w="3509" w:type="dxa"/>
+            <w:tcBorders/>
+          </w:tcPr>
+          <w:p>
+            <w:pPr>
+              <w:pStyle w:val="Normal"/>
+              <w:keepNext w:val="true"/>
+              <w:spacing w:lineRule="auto" w:line="240" w:before="0" w:after="0"/>
+              <w:contextualSpacing/>
+              <w:rPr>
+                <w:sz w:val="24"/>
+                <w:szCs w:val="24"/>
+              </w:rPr>
+            </w:pPr>
+            <w:r>
+              <w:rPr>
+                <w:sz w:val="24"/>
+                <w:szCs w:val="24"/>
+              </w:rPr>
+              <w:t>|</w:t>
+            </w:r>
+            <w:r>
+              <w:rPr>
+                <w:sz w:val="24"/>
+                <w:szCs w:val="24"/>
+              </w:rPr>
+              <w:t>z|</w:t>
+            </w:r>
+            <w:r>
+              <w:rPr>
+                <w:sz w:val="24"/>
+                <w:szCs w:val="24"/>
+              </w:rPr>
+              <w:t xml:space="preserve"> (MISC menu):</w:t>
             </w:r>
           </w:p>
         </w:tc>
@@ -2811,12 +2841,13 @@
         </w:trPr>
         <w:tc>
           <w:tcPr>
-            <w:tcW w:w="3510" w:type="dxa"/>
-            <w:tcBorders/>
-          </w:tcPr>
-          <w:p>
-            <w:pPr>
-              <w:pStyle w:val="Normal"/>
+            <w:tcW w:w="3509" w:type="dxa"/>
+            <w:tcBorders/>
+          </w:tcPr>
+          <w:p>
+            <w:pPr>
+              <w:pStyle w:val="Normal"/>
+              <w:keepNext w:val="true"/>
               <w:spacing w:lineRule="auto" w:line="240" w:before="0" w:after="0"/>
               <w:contextualSpacing/>
               <w:rPr>
@@ -2873,12 +2904,13 @@
         </w:trPr>
         <w:tc>
           <w:tcPr>
-            <w:tcW w:w="3510" w:type="dxa"/>
-            <w:tcBorders/>
-          </w:tcPr>
-          <w:p>
-            <w:pPr>
-              <w:pStyle w:val="Normal"/>
+            <w:tcW w:w="3509" w:type="dxa"/>
+            <w:tcBorders/>
+          </w:tcPr>
+          <w:p>
+            <w:pPr>
+              <w:pStyle w:val="Normal"/>
+              <w:keepNext w:val="true"/>
               <w:spacing w:lineRule="auto" w:line="240" w:before="0" w:after="0"/>
               <w:contextualSpacing/>
               <w:rPr>
@@ -3008,18 +3040,28 @@
         <w:trPr/>
         <w:tc>
           <w:tcPr>
-            <w:tcW w:w="3510" w:type="dxa"/>
-            <w:tcBorders/>
-          </w:tcPr>
-          <w:p>
-            <w:pPr>
-              <w:pStyle w:val="Normal"/>
+            <w:tcW w:w="3509" w:type="dxa"/>
+            <w:tcBorders/>
+          </w:tcPr>
+          <w:p>
+            <w:pPr>
+              <w:pStyle w:val="Normal"/>
+              <w:keepNext w:val="true"/>
               <w:spacing w:lineRule="auto" w:line="240" w:before="0" w:after="0"/>
               <w:contextualSpacing/>
               <w:rPr>
                 <w:u w:val="none"/>
               </w:rPr>
             </w:pPr>
+            <w:r>
+              <w:rPr>
+                <w:sz w:val="24"/>
+                <w:szCs w:val="24"/>
+                <w:u w:val="none"/>
+                <w:vertAlign w:val="superscript"/>
+              </w:rPr>
+              <w:t>c</w:t>
+            </w:r>
             <w:r>
               <w:rPr>
                 <w:u w:val="none"/>
@@ -3070,19 +3112,28 @@
         <w:trPr/>
         <w:tc>
           <w:tcPr>
-            <w:tcW w:w="3510" w:type="dxa"/>
-            <w:tcBorders/>
-          </w:tcPr>
-          <w:p>
-            <w:pPr>
-              <w:pStyle w:val="Normal"/>
-              <w:spacing w:lineRule="auto" w:line="240" w:before="0" w:after="0"/>
-              <w:contextualSpacing/>
-              <w:rPr>
-                <w:sz w:val="24"/>
-                <w:szCs w:val="24"/>
-              </w:rPr>
-            </w:pPr>
+            <w:tcW w:w="3509" w:type="dxa"/>
+            <w:tcBorders/>
+          </w:tcPr>
+          <w:p>
+            <w:pPr>
+              <w:pStyle w:val="Normal"/>
+              <w:keepNext w:val="true"/>
+              <w:spacing w:lineRule="auto" w:line="240" w:before="0" w:after="0"/>
+              <w:contextualSpacing/>
+              <w:rPr>
+                <w:sz w:val="24"/>
+                <w:szCs w:val="24"/>
+              </w:rPr>
+            </w:pPr>
+            <w:r>
+              <w:rPr>
+                <w:sz w:val="24"/>
+                <w:szCs w:val="24"/>
+                <w:vertAlign w:val="superscript"/>
+              </w:rPr>
+              <w:t>c</w:t>
+            </w:r>
             <w:r>
               <w:rPr>
                 <w:sz w:val="24"/>
@@ -3121,12 +3172,13 @@
         <w:trPr/>
         <w:tc>
           <w:tcPr>
-            <w:tcW w:w="3510" w:type="dxa"/>
-            <w:tcBorders/>
-          </w:tcPr>
-          <w:p>
-            <w:pPr>
-              <w:pStyle w:val="Normal"/>
+            <w:tcW w:w="3509" w:type="dxa"/>
+            <w:tcBorders/>
+          </w:tcPr>
+          <w:p>
+            <w:pPr>
+              <w:pStyle w:val="Normal"/>
+              <w:keepNext w:val="true"/>
               <w:spacing w:lineRule="auto" w:line="240" w:before="0" w:after="0"/>
               <w:contextualSpacing/>
               <w:rPr>
@@ -3204,53 +3256,26 @@
         <w:trPr/>
         <w:tc>
           <w:tcPr>
-            <w:tcW w:w="3510" w:type="dxa"/>
-            <w:tcBorders/>
-          </w:tcPr>
-          <w:p>
-            <w:pPr>
-              <w:pStyle w:val="Normal"/>
-              <w:spacing w:lineRule="auto" w:line="240" w:before="0" w:after="0"/>
-              <w:contextualSpacing/>
-              <w:rPr>
-                <w:sz w:val="24"/>
-                <w:szCs w:val="24"/>
-              </w:rPr>
-            </w:pPr>
-            <w:r>
-              <w:rPr>
-                <w:sz w:val="24"/>
-                <w:szCs w:val="24"/>
-              </w:rPr>
-              <w:t xml:space="preserve">CPXI – found in the MODE catalogue, </w:t>
-            </w:r>
-            <w:r>
-              <w:rPr>
-                <w:sz w:val="24"/>
-                <w:szCs w:val="24"/>
-              </w:rPr>
-              <w:t>which is</w:t>
-            </w:r>
-            <w:r>
-              <w:rPr>
-                <w:sz w:val="24"/>
-                <w:szCs w:val="24"/>
-              </w:rPr>
-              <w:t xml:space="preserve"> accessed by g </w:t>
-            </w:r>
-            <w:r>
-              <w:rPr>
-                <w:sz w:val="24"/>
-                <w:szCs w:val="24"/>
-              </w:rPr>
-              <w:t>+/-</w:t>
-            </w:r>
-            <w:r>
-              <w:rPr>
-                <w:sz w:val="24"/>
-                <w:szCs w:val="24"/>
-              </w:rPr>
-              <w:t>.</w:t>
+            <w:tcW w:w="3509" w:type="dxa"/>
+            <w:tcBorders/>
+          </w:tcPr>
+          <w:p>
+            <w:pPr>
+              <w:pStyle w:val="Normal"/>
+              <w:keepNext w:val="true"/>
+              <w:spacing w:lineRule="auto" w:line="240" w:before="0" w:after="0"/>
+              <w:contextualSpacing/>
+              <w:rPr>
+                <w:sz w:val="24"/>
+                <w:szCs w:val="24"/>
+              </w:rPr>
+            </w:pPr>
+            <w:r>
+              <w:rPr>
+                <w:sz w:val="24"/>
+                <w:szCs w:val="24"/>
+              </w:rPr>
+              <w:t>CPXI – found in the MODE catalogue, which is accessed by g +/-.</w:t>
             </w:r>
           </w:p>
         </w:tc>
@@ -3283,7 +3308,7 @@
         <w:trPr/>
         <w:tc>
           <w:tcPr>
-            <w:tcW w:w="3510" w:type="dxa"/>
+            <w:tcW w:w="3509" w:type="dxa"/>
             <w:tcBorders/>
           </w:tcPr>
           <w:p>

</xml_diff>